<commit_message>
Respostas atividade de BD
</commit_message>
<xml_diff>
--- a/Banco de dados/Tarefas/TAREFA 02 - BD(26-08-2020).docx
+++ b/Banco de dados/Tarefas/TAREFA 02 - BD(26-08-2020).docx
@@ -34,6 +34,9 @@
         </w:rPr>
       </w:pPr>
       <w:r>
+        <w:rPr>
+          <w:noProof/>
+        </w:rPr>
         <w:drawing>
           <wp:inline distT="0" distB="0" distL="0" distR="0" wp14:anchorId="7AC5D3AD" wp14:editId="39F0300D">
             <wp:extent cx="5731510" cy="1528445"/>
@@ -89,7 +92,45 @@
         <w:t>1.2. Um cinema exibe muitos filmes e um filme é exibido em muitos cinemas.</w:t>
       </w:r>
     </w:p>
-    <w:p/>
+    <w:p>
+      <w:r>
+        <w:drawing>
+          <wp:inline distT="0" distB="0" distL="0" distR="0" wp14:anchorId="71C6491B" wp14:editId="2C99298E">
+            <wp:extent cx="5731510" cy="1932305"/>
+            <wp:effectExtent l="0" t="0" r="2540" b="0"/>
+            <wp:docPr id="4" name="Imagem 4"/>
+            <wp:cNvGraphicFramePr>
+              <a:graphicFrameLocks xmlns:a="http://schemas.openxmlformats.org/drawingml/2006/main" noChangeAspect="1"/>
+            </wp:cNvGraphicFramePr>
+            <a:graphic xmlns:a="http://schemas.openxmlformats.org/drawingml/2006/main">
+              <a:graphicData uri="http://schemas.openxmlformats.org/drawingml/2006/picture">
+                <pic:pic xmlns:pic="http://schemas.openxmlformats.org/drawingml/2006/picture">
+                  <pic:nvPicPr>
+                    <pic:cNvPr id="1" name=""/>
+                    <pic:cNvPicPr/>
+                  </pic:nvPicPr>
+                  <pic:blipFill>
+                    <a:blip r:embed="rId6"/>
+                    <a:stretch>
+                      <a:fillRect/>
+                    </a:stretch>
+                  </pic:blipFill>
+                  <pic:spPr>
+                    <a:xfrm>
+                      <a:off x="0" y="0"/>
+                      <a:ext cx="5731510" cy="1932305"/>
+                    </a:xfrm>
+                    <a:prstGeom prst="rect">
+                      <a:avLst/>
+                    </a:prstGeom>
+                  </pic:spPr>
+                </pic:pic>
+              </a:graphicData>
+            </a:graphic>
+          </wp:inline>
+        </w:drawing>
+      </w:r>
+    </w:p>
     <w:p>
       <w:pPr>
         <w:pStyle w:val="Ttulo1"/>
@@ -98,13 +139,96 @@
         <w:t>1.3. Um cliente efetua vários pedidos e um pedido é de apenas um cliente.</w:t>
       </w:r>
     </w:p>
-    <w:p/>
     <w:p>
+      <w:r>
+        <w:drawing>
+          <wp:inline distT="0" distB="0" distL="0" distR="0" wp14:anchorId="4C0C5B8E" wp14:editId="3DCE5F76">
+            <wp:extent cx="5731510" cy="1620520"/>
+            <wp:effectExtent l="0" t="0" r="2540" b="0"/>
+            <wp:docPr id="6" name="Imagem 6"/>
+            <wp:cNvGraphicFramePr>
+              <a:graphicFrameLocks xmlns:a="http://schemas.openxmlformats.org/drawingml/2006/main" noChangeAspect="1"/>
+            </wp:cNvGraphicFramePr>
+            <a:graphic xmlns:a="http://schemas.openxmlformats.org/drawingml/2006/main">
+              <a:graphicData uri="http://schemas.openxmlformats.org/drawingml/2006/picture">
+                <pic:pic xmlns:pic="http://schemas.openxmlformats.org/drawingml/2006/picture">
+                  <pic:nvPicPr>
+                    <pic:cNvPr id="1" name=""/>
+                    <pic:cNvPicPr/>
+                  </pic:nvPicPr>
+                  <pic:blipFill>
+                    <a:blip r:embed="rId7"/>
+                    <a:stretch>
+                      <a:fillRect/>
+                    </a:stretch>
+                  </pic:blipFill>
+                  <pic:spPr>
+                    <a:xfrm>
+                      <a:off x="0" y="0"/>
+                      <a:ext cx="5731510" cy="1620520"/>
+                    </a:xfrm>
+                    <a:prstGeom prst="rect">
+                      <a:avLst/>
+                    </a:prstGeom>
+                  </pic:spPr>
+                </pic:pic>
+              </a:graphicData>
+            </a:graphic>
+          </wp:inline>
+        </w:drawing>
+      </w:r>
+    </w:p>
+    <w:p>
       <w:pPr>
         <w:pStyle w:val="Ttulo1"/>
       </w:pPr>
       <w:r>
+        <w:lastRenderedPageBreak/>
         <w:t>1.4. Deseja-se fazer um banco de dados para uma rede de hotelaria. Um hotel possui quartos. Cada quarto pertence a apenas um hotel.</w:t>
+      </w:r>
+    </w:p>
+    <w:p>
+      <w:pPr>
+        <w:rPr>
+          <w:u w:val="single"/>
+        </w:rPr>
+      </w:pPr>
+      <w:r>
+        <w:drawing>
+          <wp:inline distT="0" distB="0" distL="0" distR="0" wp14:anchorId="10346229" wp14:editId="52314E33">
+            <wp:extent cx="5731510" cy="1932940"/>
+            <wp:effectExtent l="0" t="0" r="2540" b="0"/>
+            <wp:docPr id="8" name="Imagem 8"/>
+            <wp:cNvGraphicFramePr>
+              <a:graphicFrameLocks xmlns:a="http://schemas.openxmlformats.org/drawingml/2006/main" noChangeAspect="1"/>
+            </wp:cNvGraphicFramePr>
+            <a:graphic xmlns:a="http://schemas.openxmlformats.org/drawingml/2006/main">
+              <a:graphicData uri="http://schemas.openxmlformats.org/drawingml/2006/picture">
+                <pic:pic xmlns:pic="http://schemas.openxmlformats.org/drawingml/2006/picture">
+                  <pic:nvPicPr>
+                    <pic:cNvPr id="1" name=""/>
+                    <pic:cNvPicPr/>
+                  </pic:nvPicPr>
+                  <pic:blipFill>
+                    <a:blip r:embed="rId8"/>
+                    <a:stretch>
+                      <a:fillRect/>
+                    </a:stretch>
+                  </pic:blipFill>
+                  <pic:spPr>
+                    <a:xfrm>
+                      <a:off x="0" y="0"/>
+                      <a:ext cx="5731510" cy="1932940"/>
+                    </a:xfrm>
+                    <a:prstGeom prst="rect">
+                      <a:avLst/>
+                    </a:prstGeom>
+                  </pic:spPr>
+                </pic:pic>
+              </a:graphicData>
+            </a:graphic>
+          </wp:inline>
+        </w:drawing>
       </w:r>
     </w:p>
     <w:sectPr>

</xml_diff>